<commit_message>
removed DiffPlex in favour of much faster implementation
</commit_message>
<xml_diff>
--- a/OTEX Readme.docx
+++ b/OTEX Readme.docx
@@ -5028,22 +5028,33 @@
     </w:p>
     <w:p>
       <w:r>
-        <w:t xml:space="preserve">OTEX Editor uses a diff generation package called </w:t>
+        <w:t>OTEX Editor uses</w:t>
+      </w:r>
+      <w:r>
+        <w:t xml:space="preserve"> a very powerful </w:t>
       </w:r>
       <w:proofErr w:type="spellStart"/>
       <w:r>
+        <w:t>RichTextBox</w:t>
+      </w:r>
+      <w:proofErr w:type="spellEnd"/>
+      <w:r>
+        <w:t xml:space="preserve"> alternative called </w:t>
+      </w:r>
+      <w:proofErr w:type="spellStart"/>
+      <w:r>
         <w:rPr>
           <w:b/>
         </w:rPr>
-        <w:t>DiffPlex</w:t>
+        <w:t>FastColoredTextBox</w:t>
       </w:r>
       <w:proofErr w:type="spellEnd"/>
       <w:r>
-        <w:t xml:space="preserve"> to create the client-side OT operations when the text is edited by the user. </w:t>
+        <w:t xml:space="preserve">, which helps provides a lot of the more advanced features of the editor interface. </w:t>
       </w:r>
       <w:proofErr w:type="spellStart"/>
       <w:r>
-        <w:t>DiffPlex</w:t>
+        <w:t>FastColoredTextBox</w:t>
       </w:r>
       <w:proofErr w:type="spellEnd"/>
       <w:r>
@@ -5058,7 +5069,7 @@
         </w:r>
       </w:hyperlink>
       <w:r>
-        <w:t xml:space="preserve"> and </w:t>
+        <w:t xml:space="preserve">, </w:t>
       </w:r>
       <w:hyperlink r:id="rId14" w:history="1">
         <w:proofErr w:type="spellStart"/>
@@ -5071,68 +5082,9 @@
         <w:proofErr w:type="spellEnd"/>
       </w:hyperlink>
       <w:r>
-        <w:t>.</w:t>
-      </w:r>
-    </w:p>
-    <w:p>
-      <w:r>
-        <w:t>OTEX Editor uses</w:t>
-      </w:r>
-      <w:r>
-        <w:t xml:space="preserve"> a very powerful </w:t>
-      </w:r>
-      <w:proofErr w:type="spellStart"/>
-      <w:r>
-        <w:t>RichTextBox</w:t>
-      </w:r>
-      <w:proofErr w:type="spellEnd"/>
-      <w:r>
-        <w:t xml:space="preserve"> alternative called </w:t>
-      </w:r>
-      <w:proofErr w:type="spellStart"/>
-      <w:r>
-        <w:rPr>
-          <w:b/>
-        </w:rPr>
-        <w:t>FastColoredTextBox</w:t>
-      </w:r>
-      <w:proofErr w:type="spellEnd"/>
-      <w:r>
-        <w:t xml:space="preserve">, which helps provides a lot of the more advanced features of the editor interface. </w:t>
-      </w:r>
-      <w:proofErr w:type="spellStart"/>
-      <w:r>
-        <w:t>FastColoredTextBox</w:t>
-      </w:r>
-      <w:proofErr w:type="spellEnd"/>
-      <w:r>
-        <w:t xml:space="preserve"> can found on </w:t>
+        <w:t xml:space="preserve"> and </w:t>
       </w:r>
       <w:hyperlink r:id="rId15" w:history="1">
-        <w:r>
-          <w:rPr>
-            <w:rStyle w:val="Hyperlink"/>
-          </w:rPr>
-          <w:t>GitHub</w:t>
-        </w:r>
-      </w:hyperlink>
-      <w:r>
-        <w:t xml:space="preserve">, </w:t>
-      </w:r>
-      <w:hyperlink r:id="rId16" w:history="1">
-        <w:proofErr w:type="spellStart"/>
-        <w:r>
-          <w:rPr>
-            <w:rStyle w:val="Hyperlink"/>
-          </w:rPr>
-          <w:t>Nuget</w:t>
-        </w:r>
-        <w:proofErr w:type="spellEnd"/>
-      </w:hyperlink>
-      <w:r>
-        <w:t xml:space="preserve"> and </w:t>
-      </w:r>
-      <w:hyperlink r:id="rId17" w:history="1">
         <w:proofErr w:type="spellStart"/>
         <w:r>
           <w:rPr>
@@ -5150,7 +5102,7 @@
       <w:r>
         <w:t xml:space="preserve">Icons used within OTEX Editor are variously sourced from websites like </w:t>
       </w:r>
-      <w:hyperlink r:id="rId18" w:history="1">
+      <w:hyperlink r:id="rId16" w:history="1">
         <w:proofErr w:type="spellStart"/>
         <w:r>
           <w:rPr>
@@ -5163,7 +5115,7 @@
       <w:r>
         <w:t xml:space="preserve"> and </w:t>
       </w:r>
-      <w:hyperlink r:id="rId19" w:history="1">
+      <w:hyperlink r:id="rId17" w:history="1">
         <w:proofErr w:type="spellStart"/>
         <w:r>
           <w:rPr>
@@ -5179,7 +5131,15 @@
     </w:p>
     <w:p>
       <w:r>
-        <w:t>The OTEX Framework uses a form of Operational Transformation called the “NICE” approach. See:</w:t>
+        <w:t xml:space="preserve">The OTEX Framework uses a form of Operational Transformation called </w:t>
+      </w:r>
+      <w:r>
+        <w:t xml:space="preserve">Symmetric Linear Operational Transform, or SLOT, from </w:t>
+      </w:r>
+      <w:bookmarkStart w:id="6" w:name="_GoBack"/>
+      <w:bookmarkEnd w:id="6"/>
+      <w:r>
+        <w:t>the “NICE” approach. See:</w:t>
       </w:r>
       <w:r>
         <w:br/>
@@ -5216,11 +5176,11 @@
       <w:pPr>
         <w:pStyle w:val="Heading1"/>
       </w:pPr>
-      <w:bookmarkStart w:id="6" w:name="_Toc466836010"/>
+      <w:bookmarkStart w:id="7" w:name="_Toc466836010"/>
       <w:r>
         <w:t>Source code</w:t>
       </w:r>
-      <w:bookmarkEnd w:id="6"/>
+      <w:bookmarkEnd w:id="7"/>
     </w:p>
     <w:p>
       <w:r>
@@ -5256,7 +5216,7 @@
       <w:r>
         <w:t xml:space="preserve">Code for the OTEX framework can be found on GitHub: </w:t>
       </w:r>
-      <w:hyperlink r:id="rId20" w:history="1">
+      <w:hyperlink r:id="rId18" w:history="1">
         <w:r>
           <w:rPr>
             <w:rStyle w:val="Hyperlink"/>
@@ -5329,12 +5289,12 @@
       <w:pPr>
         <w:pStyle w:val="Heading1"/>
       </w:pPr>
-      <w:bookmarkStart w:id="7" w:name="_Toc466836011"/>
+      <w:bookmarkStart w:id="8" w:name="_Toc466836011"/>
       <w:r>
         <w:lastRenderedPageBreak/>
         <w:t>Appendix: OTEX Class Diagrams</w:t>
       </w:r>
-      <w:bookmarkEnd w:id="7"/>
+      <w:bookmarkEnd w:id="8"/>
     </w:p>
     <w:p>
       <w:pPr>
@@ -5361,7 +5321,7 @@
                     <pic:cNvPicPr/>
                   </pic:nvPicPr>
                   <pic:blipFill>
-                    <a:blip r:embed="rId21">
+                    <a:blip r:embed="rId19">
                       <a:extLst>
                         <a:ext uri="{28A0092B-C50C-407E-A947-70E740481C1C}">
                           <a14:useLocalDpi xmlns:a14="http://schemas.microsoft.com/office/drawing/2010/main" val="0"/>
@@ -5397,7 +5357,6 @@
       <w:pPr>
         <w:jc w:val="center"/>
       </w:pPr>
-      <w:bookmarkStart w:id="8" w:name="_GoBack"/>
       <w:r>
         <w:rPr>
           <w:noProof/>
@@ -5420,7 +5379,7 @@
                     <pic:cNvPicPr/>
                   </pic:nvPicPr>
                   <pic:blipFill>
-                    <a:blip r:embed="rId22">
+                    <a:blip r:embed="rId20">
                       <a:extLst>
                         <a:ext uri="{28A0092B-C50C-407E-A947-70E740481C1C}">
                           <a14:useLocalDpi xmlns:a14="http://schemas.microsoft.com/office/drawing/2010/main" val="0"/>
@@ -5446,7 +5405,6 @@
           </wp:inline>
         </w:drawing>
       </w:r>
-      <w:bookmarkEnd w:id="8"/>
       <w:r>
         <w:rPr>
           <w:noProof/>
@@ -5469,7 +5427,7 @@
                     <pic:cNvPicPr/>
                   </pic:nvPicPr>
                   <pic:blipFill>
-                    <a:blip r:embed="rId23">
+                    <a:blip r:embed="rId21">
                       <a:extLst>
                         <a:ext uri="{28A0092B-C50C-407E-A947-70E740481C1C}">
                           <a14:useLocalDpi xmlns:a14="http://schemas.microsoft.com/office/drawing/2010/main" val="0"/>
@@ -5541,7 +5499,7 @@
                     <pic:cNvPicPr/>
                   </pic:nvPicPr>
                   <pic:blipFill>
-                    <a:blip r:embed="rId24">
+                    <a:blip r:embed="rId22">
                       <a:extLst>
                         <a:ext uri="{28A0092B-C50C-407E-A947-70E740481C1C}">
                           <a14:useLocalDpi xmlns:a14="http://schemas.microsoft.com/office/drawing/2010/main" val="0"/>
@@ -5569,7 +5527,7 @@
       </w:r>
     </w:p>
     <w:sectPr>
-      <w:footerReference w:type="default" r:id="rId25"/>
+      <w:footerReference w:type="default" r:id="rId23"/>
       <w:pgSz w:w="11906" w:h="16838"/>
       <w:pgMar w:top="720" w:right="720" w:bottom="720" w:left="720" w:header="709" w:footer="709" w:gutter="0"/>
       <w:pgNumType w:start="0"/>
@@ -5622,167 +5580,176 @@
         <w:pPr>
           <w:pStyle w:val="Footer"/>
         </w:pPr>
-        <w:r>
-          <w:rPr>
-            <w:noProof/>
-            <w:lang w:eastAsia="en-AU"/>
-          </w:rPr>
-          <mc:AlternateContent>
-            <mc:Choice Requires="wps">
-              <w:drawing>
-                <wp:anchor distT="0" distB="0" distL="114300" distR="114300" simplePos="0" relativeHeight="251659264" behindDoc="0" locked="0" layoutInCell="1" allowOverlap="1">
-                  <wp:simplePos x="0" y="0"/>
-                  <wp:positionH relativeFrom="page">
-                    <wp:align>right</wp:align>
-                  </wp:positionH>
-                  <wp:positionV relativeFrom="bottomMargin">
-                    <wp:align>top</wp:align>
-                  </wp:positionV>
-                  <wp:extent cx="565785" cy="276225"/>
-                  <wp:effectExtent l="0" t="0" r="0" b="9525"/>
-                  <wp:wrapNone/>
-                  <wp:docPr id="32" name="Rectangle 32"/>
-                  <wp:cNvGraphicFramePr>
-                    <a:graphicFrameLocks xmlns:a="http://schemas.openxmlformats.org/drawingml/2006/main"/>
-                  </wp:cNvGraphicFramePr>
-                  <a:graphic xmlns:a="http://schemas.openxmlformats.org/drawingml/2006/main">
-                    <a:graphicData uri="http://schemas.microsoft.com/office/word/2010/wordprocessingShape">
-                      <wps:wsp>
-                        <wps:cNvSpPr>
-                          <a:spLocks noChangeArrowheads="1"/>
-                        </wps:cNvSpPr>
-                        <wps:spPr bwMode="auto">
-                          <a:xfrm rot="10800000" flipH="1">
-                            <a:off x="0" y="0"/>
-                            <a:ext cx="565785" cy="276225"/>
-                          </a:xfrm>
-                          <a:prstGeom prst="rect">
-                            <a:avLst/>
-                          </a:prstGeom>
-                          <a:noFill/>
-                          <a:ln>
+        <w:hyperlink r:id="rId1" w:history="1">
+          <w:r>
+            <w:rPr>
+              <w:rStyle w:val="Hyperlink"/>
+              <w:noProof/>
+              <w:lang w:eastAsia="en-AU"/>
+            </w:rPr>
+            <mc:AlternateContent>
+              <mc:Choice Requires="wps">
+                <w:drawing>
+                  <wp:anchor distT="0" distB="0" distL="114300" distR="114300" simplePos="0" relativeHeight="251659264" behindDoc="0" locked="0" layoutInCell="1" allowOverlap="1">
+                    <wp:simplePos x="0" y="0"/>
+                    <wp:positionH relativeFrom="page">
+                      <wp:align>right</wp:align>
+                    </wp:positionH>
+                    <wp:positionV relativeFrom="bottomMargin">
+                      <wp:align>top</wp:align>
+                    </wp:positionV>
+                    <wp:extent cx="565785" cy="276225"/>
+                    <wp:effectExtent l="0" t="0" r="0" b="9525"/>
+                    <wp:wrapNone/>
+                    <wp:docPr id="32" name="Rectangle 32"/>
+                    <wp:cNvGraphicFramePr>
+                      <a:graphicFrameLocks xmlns:a="http://schemas.openxmlformats.org/drawingml/2006/main"/>
+                    </wp:cNvGraphicFramePr>
+                    <a:graphic xmlns:a="http://schemas.openxmlformats.org/drawingml/2006/main">
+                      <a:graphicData uri="http://schemas.microsoft.com/office/word/2010/wordprocessingShape">
+                        <wps:wsp>
+                          <wps:cNvSpPr>
+                            <a:spLocks noChangeArrowheads="1"/>
+                          </wps:cNvSpPr>
+                          <wps:spPr bwMode="auto">
+                            <a:xfrm rot="10800000" flipH="1">
+                              <a:off x="0" y="0"/>
+                              <a:ext cx="565785" cy="276225"/>
+                            </a:xfrm>
+                            <a:prstGeom prst="rect">
+                              <a:avLst/>
+                            </a:prstGeom>
                             <a:noFill/>
-                          </a:ln>
-                          <a:extLst>
-                            <a:ext uri="{909E8E84-426E-40DD-AFC4-6F175D3DCCD1}">
-                              <a14:hiddenFill xmlns:a14="http://schemas.microsoft.com/office/drawing/2010/main">
-                                <a:solidFill>
-                                  <a:srgbClr val="C0504D"/>
-                                </a:solidFill>
-                              </a14:hiddenFill>
-                            </a:ext>
-                            <a:ext uri="{91240B29-F687-4F45-9708-019B960494DF}">
-                              <a14:hiddenLine xmlns:a14="http://schemas.microsoft.com/office/drawing/2010/main" w="28575">
-                                <a:solidFill>
-                                  <a:srgbClr val="5C83B4"/>
-                                </a:solidFill>
-                                <a:miter lim="800000"/>
-                                <a:headEnd/>
-                                <a:tailEnd/>
-                              </a14:hiddenLine>
-                            </a:ext>
-                          </a:extLst>
-                        </wps:spPr>
-                        <wps:txbx>
-                          <w:txbxContent>
-                            <w:p>
-                              <w:pPr>
-                                <w:pBdr>
-                                  <w:top w:val="single" w:sz="4" w:space="1" w:color="7F7F7F" w:themeColor="background1" w:themeShade="7F"/>
-                                </w:pBdr>
-                                <w:jc w:val="center"/>
-                                <w:rPr>
-                                  <w:color w:val="ED7D31" w:themeColor="accent2"/>
-                                </w:rPr>
-                              </w:pPr>
-                              <w:r>
-                                <w:fldChar w:fldCharType="begin"/>
-                              </w:r>
-                              <w:r>
-                                <w:instrText xml:space="preserve"> PAGE   \* MERGEFORMAT </w:instrText>
-                              </w:r>
-                              <w:r>
-                                <w:fldChar w:fldCharType="separate"/>
-                              </w:r>
-                              <w:r>
-                                <w:rPr>
-                                  <w:noProof/>
-                                  <w:color w:val="ED7D31" w:themeColor="accent2"/>
-                                </w:rPr>
-                                <w:t>7</w:t>
-                              </w:r>
-                              <w:r>
-                                <w:rPr>
-                                  <w:noProof/>
-                                  <w:color w:val="ED7D31" w:themeColor="accent2"/>
-                                </w:rPr>
-                                <w:fldChar w:fldCharType="end"/>
-                              </w:r>
-                            </w:p>
-                          </w:txbxContent>
-                        </wps:txbx>
-                        <wps:bodyPr rot="0" vert="horz" wrap="square" lIns="91440" tIns="0" rIns="91440" bIns="0" anchor="t" anchorCtr="0" upright="1">
-                          <a:noAutofit/>
-                        </wps:bodyPr>
-                      </wps:wsp>
-                    </a:graphicData>
-                  </a:graphic>
-                  <wp14:sizeRelH relativeFrom="page">
-                    <wp14:pctWidth>0</wp14:pctWidth>
-                  </wp14:sizeRelH>
-                  <wp14:sizeRelV relativeFrom="bottomMargin">
-                    <wp14:pctHeight>0</wp14:pctHeight>
-                  </wp14:sizeRelV>
-                </wp:anchor>
-              </w:drawing>
-            </mc:Choice>
-            <mc:Fallback>
-              <w:pict>
-                <v:rect id="Rectangle 32" o:spid="_x0000_s1041" style="position:absolute;margin-left:-6.65pt;margin-top:0;width:44.55pt;height:21.75pt;rotation:180;flip:x;z-index:251659264;visibility:visible;mso-wrap-style:square;mso-width-percent:0;mso-height-percent:0;mso-wrap-distance-left:9pt;mso-wrap-distance-top:0;mso-wrap-distance-right:9pt;mso-wrap-distance-bottom:0;mso-position-horizontal:right;mso-position-horizontal-relative:page;mso-position-vertical:top;mso-position-vertical-relative:bottom-margin-area;mso-width-percent:0;mso-height-percent:0;mso-width-relative:page;mso-height-relative:bottom-margin-area;v-text-anchor:top" o:gfxdata="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" filled="f" fillcolor="#c0504d" stroked="f" strokecolor="#5c83b4" strokeweight="2.25pt">
-                  <v:textbox inset=",0,,0">
-                    <w:txbxContent>
-                      <w:p>
-                        <w:pPr>
-                          <w:pBdr>
-                            <w:top w:val="single" w:sz="4" w:space="1" w:color="7F7F7F" w:themeColor="background1" w:themeShade="7F"/>
-                          </w:pBdr>
-                          <w:jc w:val="center"/>
-                          <w:rPr>
-                            <w:color w:val="ED7D31" w:themeColor="accent2"/>
-                          </w:rPr>
-                        </w:pPr>
-                        <w:r>
-                          <w:fldChar w:fldCharType="begin"/>
-                        </w:r>
-                        <w:r>
-                          <w:instrText xml:space="preserve"> PAGE   \* MERGEFORMAT </w:instrText>
-                        </w:r>
-                        <w:r>
-                          <w:fldChar w:fldCharType="separate"/>
-                        </w:r>
-                        <w:r>
-                          <w:rPr>
-                            <w:noProof/>
-                            <w:color w:val="ED7D31" w:themeColor="accent2"/>
-                          </w:rPr>
-                          <w:t>7</w:t>
-                        </w:r>
-                        <w:r>
-                          <w:rPr>
-                            <w:noProof/>
-                            <w:color w:val="ED7D31" w:themeColor="accent2"/>
-                          </w:rPr>
-                          <w:fldChar w:fldCharType="end"/>
-                        </w:r>
-                      </w:p>
-                    </w:txbxContent>
-                  </v:textbox>
-                  <w10:wrap anchorx="page" anchory="margin"/>
-                </v:rect>
-              </w:pict>
-            </mc:Fallback>
-          </mc:AlternateContent>
-        </w:r>
+                            <a:ln>
+                              <a:noFill/>
+                            </a:ln>
+                            <a:extLst>
+                              <a:ext uri="{909E8E84-426E-40DD-AFC4-6F175D3DCCD1}">
+                                <a14:hiddenFill xmlns:a14="http://schemas.microsoft.com/office/drawing/2010/main">
+                                  <a:solidFill>
+                                    <a:srgbClr val="C0504D"/>
+                                  </a:solidFill>
+                                </a14:hiddenFill>
+                              </a:ext>
+                              <a:ext uri="{91240B29-F687-4F45-9708-019B960494DF}">
+                                <a14:hiddenLine xmlns:a14="http://schemas.microsoft.com/office/drawing/2010/main" w="28575">
+                                  <a:solidFill>
+                                    <a:srgbClr val="5C83B4"/>
+                                  </a:solidFill>
+                                  <a:miter lim="800000"/>
+                                  <a:headEnd/>
+                                  <a:tailEnd/>
+                                </a14:hiddenLine>
+                              </a:ext>
+                            </a:extLst>
+                          </wps:spPr>
+                          <wps:txbx>
+                            <w:txbxContent>
+                              <w:p>
+                                <w:pPr>
+                                  <w:pBdr>
+                                    <w:top w:val="single" w:sz="4" w:space="1" w:color="7F7F7F" w:themeColor="background1" w:themeShade="7F"/>
+                                  </w:pBdr>
+                                  <w:jc w:val="center"/>
+                                  <w:rPr>
+                                    <w:color w:val="ED7D31" w:themeColor="accent2"/>
+                                  </w:rPr>
+                                </w:pPr>
+                                <w:r>
+                                  <w:fldChar w:fldCharType="begin"/>
+                                </w:r>
+                                <w:r>
+                                  <w:instrText xml:space="preserve"> PAGE   \* MERGEFORMAT </w:instrText>
+                                </w:r>
+                                <w:r>
+                                  <w:fldChar w:fldCharType="separate"/>
+                                </w:r>
+                                <w:r>
+                                  <w:rPr>
+                                    <w:noProof/>
+                                    <w:color w:val="ED7D31" w:themeColor="accent2"/>
+                                  </w:rPr>
+                                  <w:t>10</w:t>
+                                </w:r>
+                                <w:r>
+                                  <w:rPr>
+                                    <w:noProof/>
+                                    <w:color w:val="ED7D31" w:themeColor="accent2"/>
+                                  </w:rPr>
+                                  <w:fldChar w:fldCharType="end"/>
+                                </w:r>
+                              </w:p>
+                            </w:txbxContent>
+                          </wps:txbx>
+                          <wps:bodyPr rot="0" vert="horz" wrap="square" lIns="91440" tIns="0" rIns="91440" bIns="0" anchor="t" anchorCtr="0" upright="1">
+                            <a:noAutofit/>
+                          </wps:bodyPr>
+                        </wps:wsp>
+                      </a:graphicData>
+                    </a:graphic>
+                    <wp14:sizeRelH relativeFrom="page">
+                      <wp14:pctWidth>0</wp14:pctWidth>
+                    </wp14:sizeRelH>
+                    <wp14:sizeRelV relativeFrom="bottomMargin">
+                      <wp14:pctHeight>0</wp14:pctHeight>
+                    </wp14:sizeRelV>
+                  </wp:anchor>
+                </w:drawing>
+              </mc:Choice>
+              <mc:Fallback>
+                <w:pict>
+                  <v:rect id="Rectangle 32" o:spid="_x0000_s1041" style="position:absolute;margin-left:-6.65pt;margin-top:0;width:44.55pt;height:21.75pt;rotation:180;flip:x;z-index:251659264;visibility:visible;mso-wrap-style:square;mso-width-percent:0;mso-height-percent:0;mso-wrap-distance-left:9pt;mso-wrap-distance-top:0;mso-wrap-distance-right:9pt;mso-wrap-distance-bottom:0;mso-position-horizontal:right;mso-position-horizontal-relative:page;mso-position-vertical:top;mso-position-vertical-relative:bottom-margin-area;mso-width-percent:0;mso-height-percent:0;mso-width-relative:page;mso-height-relative:bottom-margin-area;v-text-anchor:top" o:gfxdata="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" filled="f" fillcolor="#c0504d" stroked="f" strokecolor="#5c83b4" strokeweight="2.25pt">
+                    <v:textbox inset=",0,,0">
+                      <w:txbxContent>
+                        <w:p>
+                          <w:pPr>
+                            <w:pBdr>
+                              <w:top w:val="single" w:sz="4" w:space="1" w:color="7F7F7F" w:themeColor="background1" w:themeShade="7F"/>
+                            </w:pBdr>
+                            <w:jc w:val="center"/>
+                            <w:rPr>
+                              <w:color w:val="ED7D31" w:themeColor="accent2"/>
+                            </w:rPr>
+                          </w:pPr>
+                          <w:r>
+                            <w:fldChar w:fldCharType="begin"/>
+                          </w:r>
+                          <w:r>
+                            <w:instrText xml:space="preserve"> PAGE   \* MERGEFORMAT </w:instrText>
+                          </w:r>
+                          <w:r>
+                            <w:fldChar w:fldCharType="separate"/>
+                          </w:r>
+                          <w:r>
+                            <w:rPr>
+                              <w:noProof/>
+                              <w:color w:val="ED7D31" w:themeColor="accent2"/>
+                            </w:rPr>
+                            <w:t>10</w:t>
+                          </w:r>
+                          <w:r>
+                            <w:rPr>
+                              <w:noProof/>
+                              <w:color w:val="ED7D31" w:themeColor="accent2"/>
+                            </w:rPr>
+                            <w:fldChar w:fldCharType="end"/>
+                          </w:r>
+                        </w:p>
+                      </w:txbxContent>
+                    </v:textbox>
+                    <w10:wrap anchorx="page" anchory="margin"/>
+                  </v:rect>
+                </w:pict>
+              </mc:Fallback>
+            </mc:AlternateContent>
+          </w:r>
+          <w:r>
+            <w:rPr>
+              <w:rStyle w:val="Hyperlink"/>
+            </w:rPr>
+            <w:t>https://github.com/marzer/OTEX</w:t>
+          </w:r>
+        </w:hyperlink>
       </w:p>
     </w:sdtContent>
   </w:sdt>
@@ -8041,7 +8008,7 @@
 </file>
 
 <file path=customXml/itemProps2.xml><?xml version="1.0" encoding="utf-8"?>
-<ds:datastoreItem xmlns:ds="http://schemas.openxmlformats.org/officeDocument/2006/customXml" ds:itemID="{54332982-C47E-484D-B931-0D01A9241FBB}">
+<ds:datastoreItem xmlns:ds="http://schemas.openxmlformats.org/officeDocument/2006/customXml" ds:itemID="{FCE0B47C-78C2-42C1-AFF6-39403AC67270}">
   <ds:schemaRefs>
     <ds:schemaRef ds:uri="http://schemas.openxmlformats.org/officeDocument/2006/bibliography"/>
   </ds:schemaRefs>

</xml_diff>